<commit_message>
Added github url to word doc
</commit_message>
<xml_diff>
--- a/Examen1_Beca.docx
+++ b/Examen1_Beca.docx
@@ -144,9 +144,9 @@
           <w:i/>
           <w:iCs/>
         </w:rPr>
-        <w:t xml:space="preserve">la </w:t>
-      </w:r>
-      <w:proofErr w:type="gramStart"/>
+        <w:t>la carpeta .</w:t>
+      </w:r>
+      <w:proofErr w:type="spellStart"/>
       <w:r>
         <w:rPr>
           <w:b/>
@@ -154,20 +154,9 @@
           <w:i/>
           <w:iCs/>
         </w:rPr>
-        <w:t>carpeta .</w:t>
-      </w:r>
-      <w:proofErr w:type="spellStart"/>
-      <w:r>
-        <w:rPr>
-          <w:b/>
-          <w:bCs/>
-          <w:i/>
-          <w:iCs/>
-        </w:rPr>
         <w:t>metadata</w:t>
       </w:r>
       <w:proofErr w:type="spellEnd"/>
-      <w:proofErr w:type="gramEnd"/>
     </w:p>
     <w:p>
       <w:pPr>
@@ -394,15 +383,7 @@
             </w:r>
             <w:proofErr w:type="spellEnd"/>
             <w:r>
-              <w:t xml:space="preserve"> disponemos de una </w:t>
-            </w:r>
-            <w:proofErr w:type="gramStart"/>
-            <w:r>
-              <w:t>interface</w:t>
-            </w:r>
-            <w:proofErr w:type="gramEnd"/>
-            <w:r>
-              <w:t xml:space="preserve"> y una </w:t>
+              <w:t xml:space="preserve"> disponemos de una interface y una </w:t>
             </w:r>
             <w:r>
               <w:t xml:space="preserve">clase que implementa una </w:t>
@@ -510,18 +491,10 @@
               <w:t>á</w:t>
             </w:r>
             <w:r>
-              <w:t xml:space="preserve">ndo se </w:t>
-            </w:r>
-            <w:proofErr w:type="gramStart"/>
-            <w:r>
-              <w:t>graban ,modifica</w:t>
-            </w:r>
-            <w:r>
-              <w:t>n</w:t>
-            </w:r>
-            <w:proofErr w:type="gramEnd"/>
-            <w:r>
-              <w:t xml:space="preserve"> o borran empleados en la base de datos queremos generar un fichero de log  que registre la fecha, hora del sistema y una cadena detallando la operación que realiza con los datos del empleado que se vayan a grabar a borrar o actualizar. Este fichero se grabará en la carpeta </w:t>
+              <w:t>ndo se graban ,modifica</w:t>
+            </w:r>
+            <w:r>
+              <w:t xml:space="preserve">n o borran empleados en la base de datos queremos generar un fichero de log  que registre la fecha, hora del sistema y una cadena detallando la operación que realiza con los datos del empleado que se vayan a grabar a borrar o actualizar. Este fichero se grabará en la carpeta </w:t>
             </w:r>
             <w:proofErr w:type="spellStart"/>
             <w:r>
@@ -919,15 +892,7 @@
         <w:jc w:val="both"/>
       </w:pPr>
       <w:r>
-        <w:t>09/07/</w:t>
-      </w:r>
-      <w:proofErr w:type="gramStart"/>
-      <w:r>
-        <w:t>2021  8:12:34</w:t>
-      </w:r>
-      <w:proofErr w:type="gramEnd"/>
-      <w:r>
-        <w:t xml:space="preserve">.561  CREAR EMPLEADO: 1, </w:t>
+        <w:t xml:space="preserve">09/07/2021  8:12:34.561  CREAR EMPLEADO: 1, </w:t>
       </w:r>
       <w:proofErr w:type="spellStart"/>
       <w:r>
@@ -945,15 +910,7 @@
         <w:jc w:val="both"/>
       </w:pPr>
       <w:r>
-        <w:t>09/07/</w:t>
-      </w:r>
-      <w:proofErr w:type="gramStart"/>
-      <w:r>
-        <w:t>2021  8:17:03</w:t>
-      </w:r>
-      <w:proofErr w:type="gramEnd"/>
-      <w:r>
-        <w:t>.566  BORRAR EMPLEADO: 1</w:t>
+        <w:t>09/07/2021  8:17:03.566  BORRAR EMPLEADO: 1</w:t>
       </w:r>
     </w:p>
     <w:p>
@@ -963,15 +920,7 @@
         <w:jc w:val="both"/>
       </w:pPr>
       <w:r>
-        <w:t>09/07/2021 8:17:03.</w:t>
-      </w:r>
-      <w:proofErr w:type="gramStart"/>
-      <w:r>
-        <w:t>566  ÀCTUALIZAR</w:t>
-      </w:r>
-      <w:proofErr w:type="gramEnd"/>
-      <w:r>
-        <w:t xml:space="preserve"> EMPLEADO: 21, </w:t>
+        <w:t xml:space="preserve">09/07/2021 8:17:03.566  ÀCTUALIZAR EMPLEADO: 21, </w:t>
       </w:r>
       <w:proofErr w:type="spellStart"/>
       <w:r>
@@ -1071,9 +1020,29 @@
         <w:t>Adjunta una URL con el proyecto en un repositorio público en GitHub.</w:t>
       </w:r>
     </w:p>
+    <w:p>
+      <w:pPr>
+        <w:pStyle w:val="Prrafodelista"/>
+        <w:jc w:val="both"/>
+      </w:pPr>
+      <w:hyperlink r:id="rId8" w:history="1">
+        <w:r>
+          <w:rPr>
+            <w:rStyle w:val="Hipervnculo"/>
+          </w:rPr>
+          <w:t>https://github.com/AngelSerranone/Examen1-Spring--Capgemini</w:t>
+        </w:r>
+      </w:hyperlink>
+    </w:p>
+    <w:p>
+      <w:pPr>
+        <w:pStyle w:val="Prrafodelista"/>
+        <w:jc w:val="both"/>
+      </w:pPr>
+    </w:p>
     <w:p/>
     <w:sectPr>
-      <w:footerReference w:type="default" r:id="rId8"/>
+      <w:footerReference w:type="default" r:id="rId9"/>
       <w:pgSz w:w="11906" w:h="16838"/>
       <w:pgMar w:top="1417" w:right="1701" w:bottom="1417" w:left="1701" w:header="708" w:footer="708" w:gutter="0"/>
       <w:cols w:space="708"/>
@@ -1957,6 +1926,29 @@
     <w:uiPriority w:val="99"/>
     <w:rsid w:val="00F56FDB"/>
   </w:style>
+  <w:style w:type="character" w:styleId="Hipervnculo">
+    <w:name w:val="Hyperlink"/>
+    <w:basedOn w:val="Fuentedeprrafopredeter"/>
+    <w:uiPriority w:val="99"/>
+    <w:unhideWhenUsed/>
+    <w:rsid w:val="0067337D"/>
+    <w:rPr>
+      <w:color w:val="0563C1" w:themeColor="hyperlink"/>
+      <w:u w:val="single"/>
+    </w:rPr>
+  </w:style>
+  <w:style w:type="character" w:styleId="Mencinsinresolver">
+    <w:name w:val="Unresolved Mention"/>
+    <w:basedOn w:val="Fuentedeprrafopredeter"/>
+    <w:uiPriority w:val="99"/>
+    <w:semiHidden/>
+    <w:unhideWhenUsed/>
+    <w:rsid w:val="0067337D"/>
+    <w:rPr>
+      <w:color w:val="605E5C"/>
+      <w:shd w:val="clear" w:color="auto" w:fill="E1DFDD"/>
+    </w:rPr>
+  </w:style>
 </w:styles>
 </file>
 

</xml_diff>